<commit_message>
Correções na API REST.
</commit_message>
<xml_diff>
--- a/API.REST.da.Bibliopdf.docx
+++ b/API.REST.da.Bibliopdf.docx
@@ -171,7 +171,6 @@
         </w:rPr>
         <w:t>{</w:t>
       </w:r>
-      <w:proofErr w:type="spellStart"/>
       <w:proofErr w:type="gramEnd"/>
       <w:r>
         <w:rPr>
@@ -179,9 +178,8 @@
           <w:b/>
           <w:color w:val="4F81BD" w:themeColor="accent1"/>
         </w:rPr>
-        <w:t>patrimonio</w:t>
-      </w:r>
-      <w:proofErr w:type="spellEnd"/>
+        <w:t>offset</w:t>
+      </w:r>
       <w:r>
         <w:rPr>
           <w:rFonts w:asciiTheme="minorHAnsi" w:hAnsiTheme="minorHAnsi"/>
@@ -189,6 +187,14 @@
           <w:color w:val="4F81BD" w:themeColor="accent1"/>
         </w:rPr>
         <w:t>}</w:t>
+      </w:r>
+      <w:r>
+        <w:rPr>
+          <w:rFonts w:asciiTheme="minorHAnsi" w:hAnsiTheme="minorHAnsi"/>
+          <w:b/>
+          <w:color w:val="4F81BD" w:themeColor="accent1"/>
+        </w:rPr>
+        <w:t>/{id}</w:t>
       </w:r>
     </w:p>
     <w:p>
@@ -354,6 +360,40 @@
         <w:t>searchbyid</w:t>
       </w:r>
       <w:proofErr w:type="spellEnd"/>
+      <w:r>
+        <w:rPr>
+          <w:rFonts w:asciiTheme="minorHAnsi" w:hAnsiTheme="minorHAnsi"/>
+          <w:b/>
+          <w:color w:val="4F81BD" w:themeColor="accent1"/>
+        </w:rPr>
+        <w:t>/</w:t>
+      </w:r>
+      <w:proofErr w:type="gramStart"/>
+      <w:r>
+        <w:rPr>
+          <w:rFonts w:asciiTheme="minorHAnsi" w:hAnsiTheme="minorHAnsi"/>
+          <w:b/>
+          <w:color w:val="4F81BD" w:themeColor="accent1"/>
+        </w:rPr>
+        <w:t>{</w:t>
+      </w:r>
+      <w:proofErr w:type="gramEnd"/>
+      <w:r>
+        <w:rPr>
+          <w:rFonts w:asciiTheme="minorHAnsi" w:hAnsiTheme="minorHAnsi"/>
+          <w:b/>
+          <w:color w:val="4F81BD" w:themeColor="accent1"/>
+        </w:rPr>
+        <w:t>offset</w:t>
+      </w:r>
+      <w:r>
+        <w:rPr>
+          <w:rFonts w:asciiTheme="minorHAnsi" w:hAnsiTheme="minorHAnsi"/>
+          <w:b/>
+          <w:color w:val="4F81BD" w:themeColor="accent1"/>
+        </w:rPr>
+        <w:t>}</w:t>
+      </w:r>
     </w:p>
     <w:p>
       <w:pPr>
@@ -534,23 +574,15 @@
           <w:b/>
           <w:color w:val="4F81BD" w:themeColor="accent1"/>
         </w:rPr>
-        <w:t>p</w:t>
-      </w:r>
-      <w:r>
-        <w:rPr>
-          <w:rFonts w:asciiTheme="minorHAnsi" w:hAnsiTheme="minorHAnsi"/>
-          <w:b/>
-          <w:color w:val="4F81BD" w:themeColor="accent1"/>
-        </w:rPr>
-        <w:t>a</w:t>
-      </w:r>
-      <w:r>
-        <w:rPr>
-          <w:rFonts w:asciiTheme="minorHAnsi" w:hAnsiTheme="minorHAnsi"/>
-          <w:b/>
-          <w:color w:val="4F81BD" w:themeColor="accent1"/>
-        </w:rPr>
-        <w:t>gina}</w:t>
+        <w:t>offset</w:t>
+      </w:r>
+      <w:r>
+        <w:rPr>
+          <w:rFonts w:asciiTheme="minorHAnsi" w:hAnsiTheme="minorHAnsi"/>
+          <w:b/>
+          <w:color w:val="4F81BD" w:themeColor="accent1"/>
+        </w:rPr>
+        <w:t>}</w:t>
       </w:r>
     </w:p>
     <w:p>
@@ -927,7 +959,6 @@
         </w:rPr>
         <w:t>{</w:t>
       </w:r>
-      <w:proofErr w:type="spellStart"/>
       <w:proofErr w:type="gramEnd"/>
       <w:r>
         <w:rPr>
@@ -935,9 +966,8 @@
           <w:b/>
           <w:color w:val="4F81BD" w:themeColor="accent1"/>
         </w:rPr>
-        <w:t>patrimonio</w:t>
-      </w:r>
-      <w:proofErr w:type="spellEnd"/>
+        <w:t>id</w:t>
+      </w:r>
       <w:r>
         <w:rPr>
           <w:rFonts w:asciiTheme="minorHAnsi" w:hAnsiTheme="minorHAnsi"/>
@@ -1161,7 +1191,6 @@
         </w:rPr>
         <w:t>{</w:t>
       </w:r>
-      <w:proofErr w:type="spellStart"/>
       <w:proofErr w:type="gramEnd"/>
       <w:r>
         <w:rPr>
@@ -1169,9 +1198,8 @@
           <w:b/>
           <w:color w:val="4F81BD" w:themeColor="accent1"/>
         </w:rPr>
-        <w:t>patrimonio</w:t>
-      </w:r>
-      <w:proofErr w:type="spellEnd"/>
+        <w:t>id</w:t>
+      </w:r>
       <w:r>
         <w:rPr>
           <w:rFonts w:asciiTheme="minorHAnsi" w:hAnsiTheme="minorHAnsi"/>
@@ -1413,7 +1441,6 @@
         </w:rPr>
         <w:t>{</w:t>
       </w:r>
-      <w:proofErr w:type="spellStart"/>
       <w:proofErr w:type="gramEnd"/>
       <w:r>
         <w:rPr>
@@ -1421,9 +1448,8 @@
           <w:b/>
           <w:color w:val="4F81BD" w:themeColor="accent1"/>
         </w:rPr>
-        <w:t>patrimonio</w:t>
-      </w:r>
-      <w:proofErr w:type="spellEnd"/>
+        <w:t>id</w:t>
+      </w:r>
       <w:r>
         <w:rPr>
           <w:rFonts w:asciiTheme="minorHAnsi" w:hAnsiTheme="minorHAnsi"/>
@@ -1625,7 +1651,6 @@
         </w:rPr>
         <w:t>{</w:t>
       </w:r>
-      <w:proofErr w:type="spellStart"/>
       <w:proofErr w:type="gramEnd"/>
       <w:r>
         <w:rPr>
@@ -1633,9 +1658,8 @@
           <w:b/>
           <w:color w:val="4F81BD" w:themeColor="accent1"/>
         </w:rPr>
-        <w:t>patrimonio</w:t>
-      </w:r>
-      <w:proofErr w:type="spellEnd"/>
+        <w:t>id</w:t>
+      </w:r>
       <w:r>
         <w:rPr>
           <w:rFonts w:asciiTheme="minorHAnsi" w:hAnsiTheme="minorHAnsi"/>
@@ -1831,7 +1855,6 @@
         </w:rPr>
         <w:t>{</w:t>
       </w:r>
-      <w:proofErr w:type="spellStart"/>
       <w:proofErr w:type="gramEnd"/>
       <w:r>
         <w:rPr>
@@ -1839,9 +1862,8 @@
           <w:b/>
           <w:color w:val="4F81BD" w:themeColor="accent1"/>
         </w:rPr>
-        <w:t>patrimonio</w:t>
-      </w:r>
-      <w:proofErr w:type="spellEnd"/>
+        <w:t>id</w:t>
+      </w:r>
       <w:r>
         <w:rPr>
           <w:rFonts w:asciiTheme="minorHAnsi" w:hAnsiTheme="minorHAnsi"/>
@@ -2037,7 +2059,6 @@
         </w:rPr>
         <w:t>{</w:t>
       </w:r>
-      <w:proofErr w:type="spellStart"/>
       <w:proofErr w:type="gramEnd"/>
       <w:r>
         <w:rPr>
@@ -2045,9 +2066,8 @@
           <w:b/>
           <w:color w:val="4F81BD" w:themeColor="accent1"/>
         </w:rPr>
-        <w:t>patrimonio</w:t>
-      </w:r>
-      <w:proofErr w:type="spellEnd"/>
+        <w:t>id</w:t>
+      </w:r>
       <w:r>
         <w:rPr>
           <w:rFonts w:asciiTheme="minorHAnsi" w:hAnsiTheme="minorHAnsi"/>

</xml_diff>